<commit_message>
Adding adverse drug reaction tab
</commit_message>
<xml_diff>
--- a/smile example .docx
+++ b/smile example .docx
@@ -5,7 +5,8 @@
     <w:p>
       <w:pPr>
         <w:rPr>
-          <w:lang w:val="vi-VN"/>
+          <w:rFonts w:ascii="Calibri" w:hAnsi="Calibri" w:cs="Calibri"/>
+          <w:lang w:val="en-US"/>
         </w:rPr>
       </w:pPr>
       <w:r>
@@ -13,18 +14,18 @@
           <w:noProof/>
         </w:rPr>
         <w:drawing>
-          <wp:anchor distT="0" distB="0" distL="114300" distR="114300" simplePos="0" relativeHeight="251658240" behindDoc="0" locked="0" layoutInCell="1" allowOverlap="1" wp14:anchorId="32827B12" wp14:editId="3F7080C2">
+          <wp:anchor distT="0" distB="0" distL="114300" distR="114300" simplePos="0" relativeHeight="251658240" behindDoc="0" locked="0" layoutInCell="1" allowOverlap="1" wp14:anchorId="734E7BD8" wp14:editId="5A1B47B6">
             <wp:simplePos x="0" y="0"/>
             <wp:positionH relativeFrom="column">
-              <wp:posOffset>238614</wp:posOffset>
+              <wp:posOffset>2152015</wp:posOffset>
             </wp:positionH>
             <wp:positionV relativeFrom="paragraph">
-              <wp:posOffset>147</wp:posOffset>
+              <wp:posOffset>105410</wp:posOffset>
             </wp:positionV>
-            <wp:extent cx="3840480" cy="1266825"/>
-            <wp:effectExtent l="0" t="0" r="0" b="0"/>
+            <wp:extent cx="1392555" cy="1167130"/>
+            <wp:effectExtent l="0" t="0" r="4445" b="0"/>
             <wp:wrapSquare wrapText="bothSides"/>
-            <wp:docPr id="912068709" name="Picture 1" descr="A black background with a black square&#10;&#10;Description automatically generated with medium confidence"/>
+            <wp:docPr id="697943108" name="Picture 2" descr="Decarboxy Moxifloxacin | Anti-infetion Agent | MedChemExpress"/>
             <wp:cNvGraphicFramePr>
               <a:graphicFrameLocks xmlns:a="http://schemas.openxmlformats.org/drawingml/2006/main" noChangeAspect="1"/>
             </wp:cNvGraphicFramePr>
@@ -32,7 +33,7 @@
               <a:graphicData uri="http://schemas.openxmlformats.org/drawingml/2006/picture">
                 <pic:pic xmlns:pic="http://schemas.openxmlformats.org/drawingml/2006/picture">
                   <pic:nvPicPr>
-                    <pic:cNvPr id="912068709" name="Picture 1" descr="A black background with a black square&#10;&#10;Description automatically generated with medium confidence"/>
+                    <pic:cNvPr id="0" name="Picture 3" descr="Decarboxy Moxifloxacin | Anti-infetion Agent | MedChemExpress"/>
                     <pic:cNvPicPr>
                       <a:picLocks noChangeAspect="1" noChangeArrowheads="1"/>
                     </pic:cNvPicPr>
@@ -53,7 +54,7 @@
                   <pic:spPr bwMode="auto">
                     <a:xfrm>
                       <a:off x="0" y="0"/>
-                      <a:ext cx="3840480" cy="1266825"/>
+                      <a:ext cx="1392555" cy="1167130"/>
                     </a:xfrm>
                     <a:prstGeom prst="rect">
                       <a:avLst/>
@@ -79,41 +80,7 @@
     <w:p>
       <w:pPr>
         <w:rPr>
-          <w:lang w:val="vi-VN"/>
-        </w:rPr>
-      </w:pPr>
-    </w:p>
-    <w:p>
-      <w:pPr>
-        <w:rPr>
-          <w:lang w:val="vi-VN"/>
-        </w:rPr>
-      </w:pPr>
-    </w:p>
-    <w:p>
-      <w:pPr>
-        <w:rPr>
-          <w:lang w:val="vi-VN"/>
-        </w:rPr>
-      </w:pPr>
-    </w:p>
-    <w:p>
-      <w:pPr>
-        <w:rPr>
-          <w:lang w:val="vi-VN"/>
-        </w:rPr>
-      </w:pPr>
-    </w:p>
-    <w:p>
-      <w:pPr>
-        <w:rPr>
-          <w:lang w:val="vi-VN"/>
-        </w:rPr>
-      </w:pPr>
-    </w:p>
-    <w:p>
-      <w:pPr>
-        <w:rPr>
+          <w:rFonts w:ascii="Calibri" w:hAnsi="Calibri" w:cs="Calibri"/>
           <w:lang w:val="vi-VN"/>
         </w:rPr>
       </w:pPr>
@@ -124,18 +91,18 @@
         <mc:AlternateContent>
           <mc:Choice Requires="wps">
             <w:drawing>
-              <wp:anchor distT="0" distB="0" distL="114300" distR="114300" simplePos="0" relativeHeight="251660288" behindDoc="0" locked="0" layoutInCell="1" allowOverlap="1" wp14:anchorId="530B160C" wp14:editId="5CCB0BFB">
+              <wp:anchor distT="0" distB="0" distL="114300" distR="114300" simplePos="0" relativeHeight="251660288" behindDoc="0" locked="0" layoutInCell="1" allowOverlap="1" wp14:anchorId="06D36C58" wp14:editId="484B83E0">
                 <wp:simplePos x="0" y="0"/>
                 <wp:positionH relativeFrom="column">
-                  <wp:posOffset>3115945</wp:posOffset>
+                  <wp:posOffset>1671857</wp:posOffset>
                 </wp:positionH>
                 <wp:positionV relativeFrom="paragraph">
-                  <wp:posOffset>132715</wp:posOffset>
+                  <wp:posOffset>36683</wp:posOffset>
                 </wp:positionV>
-                <wp:extent cx="1252025" cy="386861"/>
-                <wp:effectExtent l="0" t="0" r="0" b="0"/>
+                <wp:extent cx="1033975" cy="288387"/>
+                <wp:effectExtent l="0" t="0" r="0" b="3810"/>
                 <wp:wrapNone/>
-                <wp:docPr id="723599501" name="Text Box 1"/>
+                <wp:docPr id="62261051" name="Text Box 4"/>
                 <wp:cNvGraphicFramePr/>
                 <a:graphic xmlns:a="http://schemas.openxmlformats.org/drawingml/2006/main">
                   <a:graphicData uri="http://schemas.microsoft.com/office/word/2010/wordprocessingShape">
@@ -144,13 +111,15 @@
                       <wps:spPr>
                         <a:xfrm>
                           <a:off x="0" y="0"/>
-                          <a:ext cx="1252025" cy="386861"/>
+                          <a:ext cx="1033975" cy="288387"/>
                         </a:xfrm>
                         <a:prstGeom prst="rect">
                           <a:avLst/>
                         </a:prstGeom>
-                        <a:noFill/>
-                        <a:ln>
+                        <a:solidFill>
+                          <a:schemeClr val="lt1"/>
+                        </a:solidFill>
+                        <a:ln w="6350">
                           <a:noFill/>
                         </a:ln>
                       </wps:spPr>
@@ -158,32 +127,186 @@
                         <w:txbxContent>
                           <w:p>
                             <w:pPr>
-                              <w:jc w:val="center"/>
                               <w:rPr>
-                                <w:color w:val="F3C30F"/>
-                                <w:sz w:val="40"/>
-                                <w:szCs w:val="40"/>
-                                <w:lang w:val="vi-VN"/>
-                                <w14:textOutline w14:w="0" w14:cap="flat" w14:cmpd="sng" w14:algn="ctr">
-                                  <w14:noFill/>
-                                  <w14:prstDash w14:val="solid"/>
-                                  <w14:round/>
-                                </w14:textOutline>
+                                <w:rFonts w:ascii="Calibri" w:hAnsi="Calibri" w:cs="Calibri"/>
+                                <w:lang w:val="en-US"/>
                               </w:rPr>
                             </w:pPr>
                             <w:r>
                               <w:rPr>
-                                <w:color w:val="F3C30F"/>
-                                <w:sz w:val="40"/>
-                                <w:szCs w:val="40"/>
+                                <w:rFonts w:ascii="Calibri" w:hAnsi="Calibri" w:cs="Calibri"/>
+                                <w:lang w:val="en-US"/>
+                              </w:rPr>
+                              <w:t>Moxifloxacin</w:t>
+                            </w:r>
+                          </w:p>
+                          <w:p/>
+                        </w:txbxContent>
+                      </wps:txbx>
+                      <wps:bodyPr rot="0" spcFirstLastPara="0" vertOverflow="overflow" horzOverflow="overflow" vert="horz" wrap="square" lIns="91440" tIns="45720" rIns="91440" bIns="45720" numCol="1" spcCol="0" rtlCol="0" fromWordArt="0" anchor="t" anchorCtr="0" forceAA="0" compatLnSpc="1">
+                        <a:prstTxWarp prst="textNoShape">
+                          <a:avLst/>
+                        </a:prstTxWarp>
+                        <a:noAutofit/>
+                      </wps:bodyPr>
+                    </wps:wsp>
+                  </a:graphicData>
+                </a:graphic>
+              </wp:anchor>
+            </w:drawing>
+          </mc:Choice>
+          <mc:Fallback>
+            <w:pict>
+              <v:shapetype w14:anchorId="06D36C58" id="_x0000_t202" coordsize="21600,21600" o:spt="202" path="m,l,21600r21600,l21600,xe">
+                <v:stroke joinstyle="miter"/>
+                <v:path gradientshapeok="t" o:connecttype="rect"/>
+              </v:shapetype>
+              <v:shape id="Text Box 4" o:spid="_x0000_s1026" type="#_x0000_t202" style="position:absolute;margin-left:131.65pt;margin-top:2.9pt;width:81.4pt;height:22.7pt;z-index:251660288;visibility:visible;mso-wrap-style:square;mso-wrap-distance-left:9pt;mso-wrap-distance-top:0;mso-wrap-distance-right:9pt;mso-wrap-distance-bottom:0;mso-position-horizontal:absolute;mso-position-horizontal-relative:text;mso-position-vertical:absolute;mso-position-vertical-relative:text;v-text-anchor:top" o:gfxdata="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" fillcolor="white [3201]" stroked="f" strokeweight=".5pt">
+                <v:textbox>
+                  <w:txbxContent>
+                    <w:p>
+                      <w:pPr>
+                        <w:rPr>
+                          <w:rFonts w:ascii="Calibri" w:hAnsi="Calibri" w:cs="Calibri"/>
+                          <w:lang w:val="en-US"/>
+                        </w:rPr>
+                      </w:pPr>
+                      <w:r>
+                        <w:rPr>
+                          <w:rFonts w:ascii="Calibri" w:hAnsi="Calibri" w:cs="Calibri"/>
+                          <w:lang w:val="en-US"/>
+                        </w:rPr>
+                        <w:t>Moxifloxacin</w:t>
+                      </w:r>
+                    </w:p>
+                    <w:p/>
+                  </w:txbxContent>
+                </v:textbox>
+              </v:shape>
+            </w:pict>
+          </mc:Fallback>
+        </mc:AlternateContent>
+      </w:r>
+    </w:p>
+    <w:p>
+      <w:pPr>
+        <w:rPr>
+          <w:rFonts w:ascii="Calibri" w:hAnsi="Calibri" w:cs="Calibri"/>
+          <w:lang w:val="en-US"/>
+        </w:rPr>
+      </w:pPr>
+    </w:p>
+    <w:p>
+      <w:pPr>
+        <w:rPr>
+          <w:rFonts w:ascii="Calibri" w:hAnsi="Calibri" w:cs="Calibri"/>
+          <w:lang w:val="en-US"/>
+        </w:rPr>
+      </w:pPr>
+      <w:r>
+        <w:fldChar w:fldCharType="begin"/>
+      </w:r>
+      <w:r>
+        <w:instrText xml:space="preserve"> INCLUDEPICTURE "https://file.medchemexpress.com/product_pic/hy-135398.gif" \* MERGEFORMATINET </w:instrText>
+      </w:r>
+      <w:r>
+        <w:fldChar w:fldCharType="separate"/>
+      </w:r>
+      <w:r>
+        <w:fldChar w:fldCharType="end"/>
+      </w:r>
+    </w:p>
+    <w:p>
+      <w:pPr>
+        <w:rPr>
+          <w:rFonts w:ascii="Calibri" w:hAnsi="Calibri" w:cs="Calibri"/>
+          <w:lang w:val="vi-VN"/>
+        </w:rPr>
+      </w:pPr>
+      <w:r>
+        <w:rPr>
+          <w:noProof/>
+        </w:rPr>
+        <mc:AlternateContent>
+          <mc:Choice Requires="wps">
+            <w:drawing>
+              <wp:anchor distT="0" distB="0" distL="114300" distR="114300" simplePos="0" relativeHeight="251657215" behindDoc="0" locked="0" layoutInCell="1" allowOverlap="1" wp14:anchorId="72B438EA" wp14:editId="40478193">
+                <wp:simplePos x="0" y="0"/>
+                <wp:positionH relativeFrom="column">
+                  <wp:posOffset>3593465</wp:posOffset>
+                </wp:positionH>
+                <wp:positionV relativeFrom="paragraph">
+                  <wp:posOffset>63597</wp:posOffset>
+                </wp:positionV>
+                <wp:extent cx="1892104" cy="309490"/>
+                <wp:effectExtent l="0" t="0" r="635" b="0"/>
+                <wp:wrapNone/>
+                <wp:docPr id="209154583" name="Text Box 3"/>
+                <wp:cNvGraphicFramePr/>
+                <a:graphic xmlns:a="http://schemas.openxmlformats.org/drawingml/2006/main">
+                  <a:graphicData uri="http://schemas.microsoft.com/office/word/2010/wordprocessingShape">
+                    <wps:wsp>
+                      <wps:cNvSpPr txBox="1"/>
+                      <wps:spPr>
+                        <a:xfrm>
+                          <a:off x="0" y="0"/>
+                          <a:ext cx="1892104" cy="309490"/>
+                        </a:xfrm>
+                        <a:prstGeom prst="rect">
+                          <a:avLst/>
+                        </a:prstGeom>
+                        <a:solidFill>
+                          <a:schemeClr val="lt1"/>
+                        </a:solidFill>
+                        <a:ln w="6350">
+                          <a:noFill/>
+                        </a:ln>
+                      </wps:spPr>
+                      <wps:txbx>
+                        <w:txbxContent>
+                          <w:p>
+                            <w:pPr>
+                              <w:rPr>
+                                <w:b/>
+                                <w:bCs/>
+                                <w:sz w:val="28"/>
+                                <w:szCs w:val="28"/>
+                              </w:rPr>
+                            </w:pPr>
+                            <w:r>
+                              <w:rPr>
+                                <w:rFonts w:ascii="Calibri" w:hAnsi="Calibri" w:cs="Calibri"/>
+                                <w:b/>
+                                <w:bCs/>
+                                <w:color w:val="FF0000"/>
+                                <w:sz w:val="28"/>
+                                <w:szCs w:val="28"/>
                                 <w:lang w:val="vi-VN"/>
-                                <w14:textOutline w14:w="0" w14:cap="flat" w14:cmpd="sng" w14:algn="ctr">
-                                  <w14:noFill/>
-                                  <w14:prstDash w14:val="solid"/>
-                                  <w14:round/>
-                                </w14:textOutline>
                               </w:rPr>
-                              <w:t>S01ED02</w:t>
+                              <w:t>S01AE07</w:t>
+                            </w:r>
+                            <w:r>
+                              <w:rPr>
+                                <w:rFonts w:ascii="Calibri" w:hAnsi="Calibri" w:cs="Calibri"/>
+                                <w:b/>
+                                <w:bCs/>
+                                <w:sz w:val="28"/>
+                                <w:szCs w:val="28"/>
+                                <w:lang w:val="en-US"/>
+                              </w:rPr>
+                              <w:t xml:space="preserve">   </w:t>
+                            </w:r>
+                            <w:r>
+                              <w:rPr>
+                                <w:rFonts w:ascii="Calibri" w:hAnsi="Calibri" w:cs="Calibri"/>
+                                <w:b/>
+                                <w:bCs/>
+                                <w:color w:val="0070C0"/>
+                                <w:sz w:val="28"/>
+                                <w:szCs w:val="28"/>
+                                <w:lang w:val="vi-VN"/>
+                              </w:rPr>
+                              <w:t>J01MA14</w:t>
                             </w:r>
                           </w:p>
                         </w:txbxContent>
@@ -208,200 +331,52 @@
           </mc:Choice>
           <mc:Fallback>
             <w:pict>
-              <v:shapetype w14:anchorId="530B160C" id="_x0000_t202" coordsize="21600,21600" o:spt="202" path="m,l,21600r21600,l21600,xe">
-                <v:stroke joinstyle="miter"/>
-                <v:path gradientshapeok="t" o:connecttype="rect"/>
-              </v:shapetype>
-              <v:shape id="Text Box 1" o:spid="_x0000_s1026" type="#_x0000_t202" style="position:absolute;margin-left:245.35pt;margin-top:10.45pt;width:98.6pt;height:30.45pt;z-index:251660288;visibility:visible;mso-wrap-style:square;mso-width-percent:0;mso-height-percent:0;mso-wrap-distance-left:9pt;mso-wrap-distance-top:0;mso-wrap-distance-right:9pt;mso-wrap-distance-bottom:0;mso-position-horizontal:absolute;mso-position-horizontal-relative:text;mso-position-vertical:absolute;mso-position-vertical-relative:text;mso-width-percent:0;mso-height-percent:0;mso-width-relative:margin;mso-height-relative:margin;v-text-anchor:top" o:gfxdata="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" filled="f" stroked="f">
-                <v:fill o:detectmouseclick="t"/>
+              <v:shape w14:anchorId="72B438EA" id="Text Box 3" o:spid="_x0000_s1027" type="#_x0000_t202" style="position:absolute;margin-left:282.95pt;margin-top:5pt;width:149pt;height:24.35pt;z-index:251657215;visibility:visible;mso-wrap-style:square;mso-width-percent:0;mso-height-percent:0;mso-wrap-distance-left:9pt;mso-wrap-distance-top:0;mso-wrap-distance-right:9pt;mso-wrap-distance-bottom:0;mso-position-horizontal:absolute;mso-position-horizontal-relative:text;mso-position-vertical:absolute;mso-position-vertical-relative:text;mso-width-percent:0;mso-height-percent:0;mso-width-relative:margin;mso-height-relative:margin;v-text-anchor:top" o:gfxdata="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" fillcolor="white [3201]" stroked="f" strokeweight=".5pt">
                 <v:textbox>
                   <w:txbxContent>
                     <w:p>
                       <w:pPr>
-                        <w:jc w:val="center"/>
                         <w:rPr>
-                          <w:color w:val="F3C30F"/>
-                          <w:sz w:val="40"/>
-                          <w:szCs w:val="40"/>
-                          <w:lang w:val="vi-VN"/>
-                          <w14:textOutline w14:w="0" w14:cap="flat" w14:cmpd="sng" w14:algn="ctr">
-                            <w14:noFill/>
-                            <w14:prstDash w14:val="solid"/>
-                            <w14:round/>
-                          </w14:textOutline>
+                          <w:b/>
+                          <w:bCs/>
+                          <w:sz w:val="28"/>
+                          <w:szCs w:val="28"/>
                         </w:rPr>
                       </w:pPr>
                       <w:r>
                         <w:rPr>
-                          <w:color w:val="F3C30F"/>
-                          <w:sz w:val="40"/>
-                          <w:szCs w:val="40"/>
+                          <w:rFonts w:ascii="Calibri" w:hAnsi="Calibri" w:cs="Calibri"/>
+                          <w:b/>
+                          <w:bCs/>
+                          <w:color w:val="FF0000"/>
+                          <w:sz w:val="28"/>
+                          <w:szCs w:val="28"/>
                           <w:lang w:val="vi-VN"/>
-                          <w14:textOutline w14:w="0" w14:cap="flat" w14:cmpd="sng" w14:algn="ctr">
-                            <w14:noFill/>
-                            <w14:prstDash w14:val="solid"/>
-                            <w14:round/>
-                          </w14:textOutline>
                         </w:rPr>
-                        <w:t>S01ED02</w:t>
-                      </w:r>
-                    </w:p>
-                  </w:txbxContent>
-                </v:textbox>
-              </v:shape>
-            </w:pict>
-          </mc:Fallback>
-        </mc:AlternateContent>
-      </w:r>
-      <w:r>
-        <w:rPr>
-          <w:noProof/>
-        </w:rPr>
-        <mc:AlternateContent>
-          <mc:Choice Requires="wps">
-            <w:drawing>
-              <wp:anchor distT="0" distB="0" distL="114300" distR="114300" simplePos="0" relativeHeight="251666432" behindDoc="0" locked="0" layoutInCell="1" allowOverlap="1" wp14:anchorId="7E8D7216" wp14:editId="4B92E0E8">
-                <wp:simplePos x="0" y="0"/>
-                <wp:positionH relativeFrom="column">
-                  <wp:posOffset>1567180</wp:posOffset>
-                </wp:positionH>
-                <wp:positionV relativeFrom="paragraph">
-                  <wp:posOffset>135890</wp:posOffset>
-                </wp:positionV>
-                <wp:extent cx="1828800" cy="1828800"/>
-                <wp:effectExtent l="0" t="0" r="0" b="0"/>
-                <wp:wrapNone/>
-                <wp:docPr id="267534807" name="Text Box 1"/>
-                <wp:cNvGraphicFramePr/>
-                <a:graphic xmlns:a="http://schemas.openxmlformats.org/drawingml/2006/main">
-                  <a:graphicData uri="http://schemas.microsoft.com/office/word/2010/wordprocessingShape">
-                    <wps:wsp>
-                      <wps:cNvSpPr txBox="1"/>
-                      <wps:spPr>
-                        <a:xfrm>
-                          <a:off x="0" y="0"/>
-                          <a:ext cx="1828800" cy="1828800"/>
-                        </a:xfrm>
-                        <a:prstGeom prst="rect">
-                          <a:avLst/>
-                        </a:prstGeom>
-                        <a:noFill/>
-                        <a:ln>
-                          <a:noFill/>
-                        </a:ln>
-                      </wps:spPr>
-                      <wps:txbx>
-                        <w:txbxContent>
-                          <w:p>
-                            <w:pPr>
-                              <w:jc w:val="center"/>
-                              <w:rPr>
-                                <w:noProof/>
-                                <w:color w:val="FF0000"/>
-                                <w:sz w:val="40"/>
-                                <w:szCs w:val="40"/>
-                                <w:lang w:val="vi-VN"/>
-                                <w14:textOutline w14:w="0" w14:cap="flat" w14:cmpd="sng" w14:algn="ctr">
-                                  <w14:noFill/>
-                                  <w14:prstDash w14:val="solid"/>
-                                  <w14:round/>
-                                </w14:textOutline>
-                              </w:rPr>
-                            </w:pPr>
-                            <w:r>
-                              <w:rPr>
-                                <w:noProof/>
-                                <w:color w:val="FF0000"/>
-                                <w:sz w:val="40"/>
-                                <w:szCs w:val="40"/>
-                                <w14:textOutline w14:w="0" w14:cap="flat" w14:cmpd="sng" w14:algn="ctr">
-                                  <w14:noFill/>
-                                  <w14:prstDash w14:val="solid"/>
-                                  <w14:round/>
-                                </w14:textOutline>
-                              </w:rPr>
-                              <w:t>S</w:t>
-                            </w:r>
-                            <w:r>
-                              <w:rPr>
-                                <w:noProof/>
-                                <w:color w:val="FF0000"/>
-                                <w:sz w:val="40"/>
-                                <w:szCs w:val="40"/>
-                                <w:lang w:val="vi-VN"/>
-                                <w14:textOutline w14:w="0" w14:cap="flat" w14:cmpd="sng" w14:algn="ctr">
-                                  <w14:noFill/>
-                                  <w14:prstDash w14:val="solid"/>
-                                  <w14:round/>
-                                </w14:textOutline>
-                              </w:rPr>
-                              <w:t>01ED52</w:t>
-                            </w:r>
-                          </w:p>
-                        </w:txbxContent>
-                      </wps:txbx>
-                      <wps:bodyPr rot="0" spcFirstLastPara="0" vertOverflow="overflow" horzOverflow="overflow" vert="horz" wrap="none" lIns="91440" tIns="45720" rIns="91440" bIns="45720" numCol="1" spcCol="0" rtlCol="0" fromWordArt="0" anchor="t" anchorCtr="0" forceAA="0" compatLnSpc="1">
-                        <a:prstTxWarp prst="textNoShape">
-                          <a:avLst/>
-                        </a:prstTxWarp>
-                        <a:spAutoFit/>
-                      </wps:bodyPr>
-                    </wps:wsp>
-                  </a:graphicData>
-                </a:graphic>
-              </wp:anchor>
-            </w:drawing>
-          </mc:Choice>
-          <mc:Fallback>
-            <w:pict>
-              <v:shape w14:anchorId="7E8D7216" id="_x0000_s1027" type="#_x0000_t202" style="position:absolute;margin-left:123.4pt;margin-top:10.7pt;width:2in;height:2in;z-index:251666432;visibility:visible;mso-wrap-style:none;mso-wrap-distance-left:9pt;mso-wrap-distance-top:0;mso-wrap-distance-right:9pt;mso-wrap-distance-bottom:0;mso-position-horizontal:absolute;mso-position-horizontal-relative:text;mso-position-vertical:absolute;mso-position-vertical-relative:text;v-text-anchor:top" o:gfxdata="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" filled="f" stroked="f">
-                <v:fill o:detectmouseclick="t"/>
-                <v:textbox style="mso-fit-shape-to-text:t">
-                  <w:txbxContent>
-                    <w:p>
-                      <w:pPr>
-                        <w:jc w:val="center"/>
-                        <w:rPr>
-                          <w:noProof/>
-                          <w:color w:val="FF0000"/>
-                          <w:sz w:val="40"/>
-                          <w:szCs w:val="40"/>
-                          <w:lang w:val="vi-VN"/>
-                          <w14:textOutline w14:w="0" w14:cap="flat" w14:cmpd="sng" w14:algn="ctr">
-                            <w14:noFill/>
-                            <w14:prstDash w14:val="solid"/>
-                            <w14:round/>
-                          </w14:textOutline>
-                        </w:rPr>
-                      </w:pPr>
-                      <w:r>
-                        <w:rPr>
-                          <w:noProof/>
-                          <w:color w:val="FF0000"/>
-                          <w:sz w:val="40"/>
-                          <w:szCs w:val="40"/>
-                          <w14:textOutline w14:w="0" w14:cap="flat" w14:cmpd="sng" w14:algn="ctr">
-                            <w14:noFill/>
-                            <w14:prstDash w14:val="solid"/>
-                            <w14:round/>
-                          </w14:textOutline>
-                        </w:rPr>
-                        <w:t>S</w:t>
+                        <w:t>S01AE07</w:t>
                       </w:r>
                       <w:r>
                         <w:rPr>
-                          <w:noProof/>
-                          <w:color w:val="FF0000"/>
-                          <w:sz w:val="40"/>
-                          <w:szCs w:val="40"/>
+                          <w:rFonts w:ascii="Calibri" w:hAnsi="Calibri" w:cs="Calibri"/>
+                          <w:b/>
+                          <w:bCs/>
+                          <w:sz w:val="28"/>
+                          <w:szCs w:val="28"/>
+                          <w:lang w:val="en-US"/>
+                        </w:rPr>
+                        <w:t xml:space="preserve">   </w:t>
+                      </w:r>
+                      <w:r>
+                        <w:rPr>
+                          <w:rFonts w:ascii="Calibri" w:hAnsi="Calibri" w:cs="Calibri"/>
+                          <w:b/>
+                          <w:bCs/>
+                          <w:color w:val="0070C0"/>
+                          <w:sz w:val="28"/>
+                          <w:szCs w:val="28"/>
                           <w:lang w:val="vi-VN"/>
-                          <w14:textOutline w14:w="0" w14:cap="flat" w14:cmpd="sng" w14:algn="ctr">
-                            <w14:noFill/>
-                            <w14:prstDash w14:val="solid"/>
-                            <w14:round/>
-                          </w14:textOutline>
                         </w:rPr>
-                        <w:t>01ED52</w:t>
+                        <w:t>J01MA14</w:t>
                       </w:r>
                     </w:p>
                   </w:txbxContent>
@@ -415,244 +390,7 @@
     <w:p>
       <w:pPr>
         <w:rPr>
-          <w:lang w:val="vi-VN"/>
-        </w:rPr>
-      </w:pPr>
-      <w:r>
-        <w:rPr>
-          <w:noProof/>
-        </w:rPr>
-        <mc:AlternateContent>
-          <mc:Choice Requires="wps">
-            <w:drawing>
-              <wp:anchor distT="0" distB="0" distL="114300" distR="114300" simplePos="0" relativeHeight="251664384" behindDoc="0" locked="0" layoutInCell="1" allowOverlap="1" wp14:anchorId="4D228854" wp14:editId="3F7A22B9">
-                <wp:simplePos x="0" y="0"/>
-                <wp:positionH relativeFrom="column">
-                  <wp:posOffset>0</wp:posOffset>
-                </wp:positionH>
-                <wp:positionV relativeFrom="paragraph">
-                  <wp:posOffset>-49530</wp:posOffset>
-                </wp:positionV>
-                <wp:extent cx="1828800" cy="1828800"/>
-                <wp:effectExtent l="0" t="0" r="0" b="0"/>
-                <wp:wrapSquare wrapText="bothSides"/>
-                <wp:docPr id="825709439" name="Text Box 1"/>
-                <wp:cNvGraphicFramePr/>
-                <a:graphic xmlns:a="http://schemas.openxmlformats.org/drawingml/2006/main">
-                  <a:graphicData uri="http://schemas.microsoft.com/office/word/2010/wordprocessingShape">
-                    <wps:wsp>
-                      <wps:cNvSpPr txBox="1"/>
-                      <wps:spPr>
-                        <a:xfrm>
-                          <a:off x="0" y="0"/>
-                          <a:ext cx="1828800" cy="1828800"/>
-                        </a:xfrm>
-                        <a:prstGeom prst="rect">
-                          <a:avLst/>
-                        </a:prstGeom>
-                        <a:noFill/>
-                        <a:ln>
-                          <a:noFill/>
-                        </a:ln>
-                      </wps:spPr>
-                      <wps:txbx>
-                        <w:txbxContent>
-                          <w:p>
-                            <w:pPr>
-                              <w:jc w:val="center"/>
-                              <w:rPr>
-                                <w:color w:val="0070C0"/>
-                                <w:sz w:val="40"/>
-                                <w:szCs w:val="40"/>
-                                <w:lang w:val="vi-VN"/>
-                                <w14:textOutline w14:w="0" w14:cap="flat" w14:cmpd="sng" w14:algn="ctr">
-                                  <w14:noFill/>
-                                  <w14:prstDash w14:val="solid"/>
-                                  <w14:round/>
-                                </w14:textOutline>
-                              </w:rPr>
-                            </w:pPr>
-                            <w:r>
-                              <w:rPr>
-                                <w:color w:val="0070C0"/>
-                                <w:sz w:val="40"/>
-                                <w:szCs w:val="40"/>
-                                <w14:textOutline w14:w="0" w14:cap="flat" w14:cmpd="sng" w14:algn="ctr">
-                                  <w14:noFill/>
-                                  <w14:prstDash w14:val="solid"/>
-                                  <w14:round/>
-                                </w14:textOutline>
-                              </w:rPr>
-                              <w:fldChar w:fldCharType="begin"/>
-                            </w:r>
-                            <w:r>
-                              <w:rPr>
-                                <w:color w:val="0070C0"/>
-                                <w:sz w:val="40"/>
-                                <w:szCs w:val="40"/>
-                                <w14:textOutline w14:w="0" w14:cap="flat" w14:cmpd="sng" w14:algn="ctr">
-                                  <w14:noFill/>
-                                  <w14:prstDash w14:val="solid"/>
-                                  <w14:round/>
-                                </w14:textOutline>
-                              </w:rPr>
-                              <w:instrText xml:space="preserve"> INCLUDEPICTURE "https://upload.wikimedia.org/wikipedia/commons/thumb/c/c0/Betaxolol_structure.svg/1200px-Betaxolol_structure.svg.png" \* MERGEFORMATINET </w:instrText>
-                            </w:r>
-                            <w:r>
-                              <w:rPr>
-                                <w:color w:val="0070C0"/>
-                                <w:sz w:val="40"/>
-                                <w:szCs w:val="40"/>
-                                <w14:textOutline w14:w="0" w14:cap="flat" w14:cmpd="sng" w14:algn="ctr">
-                                  <w14:noFill/>
-                                  <w14:prstDash w14:val="solid"/>
-                                  <w14:round/>
-                                </w14:textOutline>
-                              </w:rPr>
-                              <w:fldChar w:fldCharType="separate"/>
-                            </w:r>
-                            <w:r>
-                              <w:rPr>
-                                <w:color w:val="0070C0"/>
-                                <w:sz w:val="40"/>
-                                <w:szCs w:val="40"/>
-                                <w14:textOutline w14:w="0" w14:cap="flat" w14:cmpd="sng" w14:algn="ctr">
-                                  <w14:noFill/>
-                                  <w14:prstDash w14:val="solid"/>
-                                  <w14:round/>
-                                </w14:textOutline>
-                              </w:rPr>
-                              <w:fldChar w:fldCharType="end"/>
-                            </w:r>
-                            <w:r>
-                              <w:rPr>
-                                <w:color w:val="0070C0"/>
-                                <w:sz w:val="40"/>
-                                <w:szCs w:val="40"/>
-                                <w:lang w:val="vi-VN"/>
-                                <w14:textOutline w14:w="0" w14:cap="flat" w14:cmpd="sng" w14:algn="ctr">
-                                  <w14:noFill/>
-                                  <w14:prstDash w14:val="solid"/>
-                                  <w14:round/>
-                                </w14:textOutline>
-                              </w:rPr>
-                              <w:t>C07AB05</w:t>
-                            </w:r>
-                          </w:p>
-                        </w:txbxContent>
-                      </wps:txbx>
-                      <wps:bodyPr rot="0" spcFirstLastPara="0" vertOverflow="overflow" horzOverflow="overflow" vert="horz" wrap="none" lIns="91440" tIns="45720" rIns="91440" bIns="45720" numCol="1" spcCol="0" rtlCol="0" fromWordArt="0" anchor="t" anchorCtr="0" forceAA="0" compatLnSpc="1">
-                        <a:prstTxWarp prst="textNoShape">
-                          <a:avLst/>
-                        </a:prstTxWarp>
-                        <a:spAutoFit/>
-                      </wps:bodyPr>
-                    </wps:wsp>
-                  </a:graphicData>
-                </a:graphic>
-              </wp:anchor>
-            </w:drawing>
-          </mc:Choice>
-          <mc:Fallback>
-            <w:pict>
-              <v:shape w14:anchorId="4D228854" id="_x0000_s1028" type="#_x0000_t202" style="position:absolute;margin-left:0;margin-top:-3.9pt;width:2in;height:2in;z-index:251664384;visibility:visible;mso-wrap-style:none;mso-wrap-distance-left:9pt;mso-wrap-distance-top:0;mso-wrap-distance-right:9pt;mso-wrap-distance-bottom:0;mso-position-horizontal:absolute;mso-position-horizontal-relative:text;mso-position-vertical:absolute;mso-position-vertical-relative:text;v-text-anchor:top" o:gfxdata="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" filled="f" stroked="f">
-                <v:fill o:detectmouseclick="t"/>
-                <v:textbox style="mso-fit-shape-to-text:t">
-                  <w:txbxContent>
-                    <w:p>
-                      <w:pPr>
-                        <w:jc w:val="center"/>
-                        <w:rPr>
-                          <w:color w:val="0070C0"/>
-                          <w:sz w:val="40"/>
-                          <w:szCs w:val="40"/>
-                          <w:lang w:val="vi-VN"/>
-                          <w14:textOutline w14:w="0" w14:cap="flat" w14:cmpd="sng" w14:algn="ctr">
-                            <w14:noFill/>
-                            <w14:prstDash w14:val="solid"/>
-                            <w14:round/>
-                          </w14:textOutline>
-                        </w:rPr>
-                      </w:pPr>
-                      <w:r>
-                        <w:rPr>
-                          <w:color w:val="0070C0"/>
-                          <w:sz w:val="40"/>
-                          <w:szCs w:val="40"/>
-                          <w14:textOutline w14:w="0" w14:cap="flat" w14:cmpd="sng" w14:algn="ctr">
-                            <w14:noFill/>
-                            <w14:prstDash w14:val="solid"/>
-                            <w14:round/>
-                          </w14:textOutline>
-                        </w:rPr>
-                        <w:fldChar w:fldCharType="begin"/>
-                      </w:r>
-                      <w:r>
-                        <w:rPr>
-                          <w:color w:val="0070C0"/>
-                          <w:sz w:val="40"/>
-                          <w:szCs w:val="40"/>
-                          <w14:textOutline w14:w="0" w14:cap="flat" w14:cmpd="sng" w14:algn="ctr">
-                            <w14:noFill/>
-                            <w14:prstDash w14:val="solid"/>
-                            <w14:round/>
-                          </w14:textOutline>
-                        </w:rPr>
-                        <w:instrText xml:space="preserve"> INCLUDEPICTURE "https://upload.wikimedia.org/wikipedia/commons/thumb/c/c0/Betaxolol_structure.svg/1200px-Betaxolol_structure.svg.png" \* MERGEFORMATINET </w:instrText>
-                      </w:r>
-                      <w:r>
-                        <w:rPr>
-                          <w:color w:val="0070C0"/>
-                          <w:sz w:val="40"/>
-                          <w:szCs w:val="40"/>
-                          <w14:textOutline w14:w="0" w14:cap="flat" w14:cmpd="sng" w14:algn="ctr">
-                            <w14:noFill/>
-                            <w14:prstDash w14:val="solid"/>
-                            <w14:round/>
-                          </w14:textOutline>
-                        </w:rPr>
-                        <w:fldChar w:fldCharType="separate"/>
-                      </w:r>
-                      <w:r>
-                        <w:rPr>
-                          <w:color w:val="0070C0"/>
-                          <w:sz w:val="40"/>
-                          <w:szCs w:val="40"/>
-                          <w14:textOutline w14:w="0" w14:cap="flat" w14:cmpd="sng" w14:algn="ctr">
-                            <w14:noFill/>
-                            <w14:prstDash w14:val="solid"/>
-                            <w14:round/>
-                          </w14:textOutline>
-                        </w:rPr>
-                        <w:fldChar w:fldCharType="end"/>
-                      </w:r>
-                      <w:r>
-                        <w:rPr>
-                          <w:color w:val="0070C0"/>
-                          <w:sz w:val="40"/>
-                          <w:szCs w:val="40"/>
-                          <w:lang w:val="vi-VN"/>
-                          <w14:textOutline w14:w="0" w14:cap="flat" w14:cmpd="sng" w14:algn="ctr">
-                            <w14:noFill/>
-                            <w14:prstDash w14:val="solid"/>
-                            <w14:round/>
-                          </w14:textOutline>
-                        </w:rPr>
-                        <w:t>C07AB05</w:t>
-                      </w:r>
-                    </w:p>
-                  </w:txbxContent>
-                </v:textbox>
-                <w10:wrap type="square"/>
-              </v:shape>
-            </w:pict>
-          </mc:Fallback>
-        </mc:AlternateContent>
-      </w:r>
-    </w:p>
-    <w:p>
-      <w:pPr>
-        <w:rPr>
+          <w:rFonts w:ascii="Calibri" w:hAnsi="Calibri" w:cs="Calibri"/>
           <w:lang w:val="vi-VN"/>
         </w:rPr>
       </w:pPr>
@@ -660,6 +398,7 @@
     <w:p>
       <w:pPr>
         <w:rPr>
+          <w:rFonts w:ascii="Calibri" w:hAnsi="Calibri" w:cs="Calibri"/>
           <w:lang w:val="vi-VN"/>
         </w:rPr>
       </w:pPr>
@@ -667,6 +406,7 @@
     <w:p>
       <w:pPr>
         <w:rPr>
+          <w:rFonts w:ascii="Calibri" w:hAnsi="Calibri" w:cs="Calibri"/>
           <w:lang w:val="vi-VN"/>
         </w:rPr>
       </w:pPr>
@@ -674,6 +414,7 @@
     <w:p>
       <w:pPr>
         <w:rPr>
+          <w:rFonts w:ascii="Calibri" w:hAnsi="Calibri" w:cs="Calibri"/>
           <w:lang w:val="vi-VN"/>
         </w:rPr>
       </w:pPr>

</xml_diff>